<commit_message>
added more papers, updates to outline and final doc
</commit_message>
<xml_diff>
--- a/Data and Network Security project outline_v01.docx
+++ b/Data and Network Security project outline_v01.docx
@@ -1,6 +1,6 @@
 
 <file path=word/document.xml><?xml version="1.0" encoding="utf-8"?>
-<w:document xmlns:wpc="http://schemas.microsoft.com/office/word/2010/wordprocessingCanvas" xmlns:cx="http://schemas.microsoft.com/office/drawing/2014/chartex" xmlns:cx1="http://schemas.microsoft.com/office/drawing/2015/9/8/chartex" xmlns:cx2="http://schemas.microsoft.com/office/drawing/2015/10/21/chartex" xmlns:cx3="http://schemas.microsoft.com/office/drawing/2016/5/9/chartex" xmlns:cx4="http://schemas.microsoft.com/office/drawing/2016/5/10/chartex" xmlns:cx5="http://schemas.microsoft.com/office/drawing/2016/5/11/chartex" xmlns:mc="http://schemas.openxmlformats.org/markup-compatibility/2006" xmlns:o="urn:schemas-microsoft-com:office:office" xmlns:r="http://schemas.openxmlformats.org/officeDocument/2006/relationships" xmlns:m="http://schemas.openxmlformats.org/officeDocument/2006/math" xmlns:v="urn:schemas-microsoft-com:vml" xmlns:wp14="http://schemas.microsoft.com/office/word/2010/wordprocessingDrawing" xmlns:wp="http://schemas.openxmlformats.org/drawingml/2006/wordprocessingDrawing" xmlns:w10="urn:schemas-microsoft-com:office:word" xmlns:w="http://schemas.openxmlformats.org/wordprocessingml/2006/main" xmlns:w14="http://schemas.microsoft.com/office/word/2010/wordml" xmlns:w15="http://schemas.microsoft.com/office/word/2012/wordml" xmlns:w16se="http://schemas.microsoft.com/office/word/2015/wordml/symex" xmlns:wpg="http://schemas.microsoft.com/office/word/2010/wordprocessingGroup" xmlns:wpi="http://schemas.microsoft.com/office/word/2010/wordprocessingInk" xmlns:wne="http://schemas.microsoft.com/office/word/2006/wordml" xmlns:wps="http://schemas.microsoft.com/office/word/2010/wordprocessingShape" mc:Ignorable="w14 w15 w16se wp14">
+<w:document xmlns:wpc="http://schemas.microsoft.com/office/word/2010/wordprocessingCanvas" xmlns:mc="http://schemas.openxmlformats.org/markup-compatibility/2006" xmlns:o="urn:schemas-microsoft-com:office:office" xmlns:r="http://schemas.openxmlformats.org/officeDocument/2006/relationships" xmlns:m="http://schemas.openxmlformats.org/officeDocument/2006/math" xmlns:v="urn:schemas-microsoft-com:vml" xmlns:wp14="http://schemas.microsoft.com/office/word/2010/wordprocessingDrawing" xmlns:wp="http://schemas.openxmlformats.org/drawingml/2006/wordprocessingDrawing" xmlns:w10="urn:schemas-microsoft-com:office:word" xmlns:w="http://schemas.openxmlformats.org/wordprocessingml/2006/main" xmlns:w14="http://schemas.microsoft.com/office/word/2010/wordml" xmlns:w15="http://schemas.microsoft.com/office/word/2012/wordml" xmlns:wpg="http://schemas.microsoft.com/office/word/2010/wordprocessingGroup" xmlns:wpi="http://schemas.microsoft.com/office/word/2010/wordprocessingInk" xmlns:wne="http://schemas.microsoft.com/office/word/2006/wordml" xmlns:wps="http://schemas.microsoft.com/office/word/2010/wordprocessingShape" mc:Ignorable="w14 w15 wp14">
   <w:body>
     <w:p>
       <w:pPr>
@@ -90,145 +90,334 @@
           <w:numId w:val="1"/>
         </w:numPr>
       </w:pPr>
-      <w:r>
-        <w:t>What are potential issues that could arise from these approaches?</w:t>
-      </w:r>
-    </w:p>
-    <w:p>
-      <w:pPr>
-        <w:pStyle w:val="ListParagraph"/>
-        <w:numPr>
-          <w:ilvl w:val="1"/>
-          <w:numId w:val="1"/>
-        </w:numPr>
-      </w:pPr>
-      <w:r>
-        <w:t>What issues did the writers identify?</w:t>
-      </w:r>
-    </w:p>
-    <w:p>
-      <w:pPr>
-        <w:pStyle w:val="ListParagraph"/>
-        <w:numPr>
-          <w:ilvl w:val="0"/>
-          <w:numId w:val="1"/>
-        </w:numPr>
-      </w:pPr>
-      <w:r>
-        <w:t>Our solution</w:t>
-      </w:r>
-    </w:p>
-    <w:p>
-      <w:pPr>
-        <w:pStyle w:val="ListParagraph"/>
-        <w:numPr>
-          <w:ilvl w:val="1"/>
-          <w:numId w:val="1"/>
-        </w:numPr>
-      </w:pPr>
-      <w:r>
-        <w:t>Cover both requirements:</w:t>
-      </w:r>
-    </w:p>
-    <w:p>
-      <w:pPr>
-        <w:pStyle w:val="ListParagraph"/>
-        <w:numPr>
-          <w:ilvl w:val="2"/>
-          <w:numId w:val="1"/>
-        </w:numPr>
-      </w:pPr>
-      <w:r>
-        <w:t>Policy</w:t>
-      </w:r>
-    </w:p>
-    <w:p>
-      <w:pPr>
-        <w:pStyle w:val="ListParagraph"/>
-        <w:numPr>
-          <w:ilvl w:val="2"/>
-          <w:numId w:val="1"/>
-        </w:numPr>
-      </w:pPr>
-      <w:r>
-        <w:t>Data</w:t>
-      </w:r>
-    </w:p>
-    <w:p>
-      <w:pPr>
-        <w:pStyle w:val="ListParagraph"/>
-        <w:numPr>
-          <w:ilvl w:val="1"/>
-          <w:numId w:val="1"/>
-        </w:numPr>
-      </w:pPr>
-      <w:r>
-        <w:t>Details and specifics of the model</w:t>
-      </w:r>
-    </w:p>
-    <w:p>
-      <w:pPr>
-        <w:pStyle w:val="ListParagraph"/>
-        <w:numPr>
-          <w:ilvl w:val="1"/>
-          <w:numId w:val="1"/>
-        </w:numPr>
-      </w:pPr>
-      <w:r>
-        <w:t>Test case implementation with data</w:t>
-      </w:r>
-    </w:p>
-    <w:p>
-      <w:pPr>
-        <w:pStyle w:val="ListParagraph"/>
-        <w:numPr>
-          <w:ilvl w:val="2"/>
-          <w:numId w:val="1"/>
-        </w:numPr>
-      </w:pPr>
-      <w:r>
-        <w:t>One solution I had in mind was taking the identifiers of records and clustering based on those identifiers.  We Would then publish data with no identifier except for the cluster and run ANOVA and Tukey HSD to tell whether the groupings had statis</w:t>
-      </w:r>
-      <w:r>
-        <w:t xml:space="preserve">tically significant differences from the data grouped by actual identifier.  We would simply replace the identifier of the dataset with a cluster number and do no aggregation to the data.  We would then provide the characteristics of the clusters to the data users.  For instance, cluster one is female with an average age of 65 and </w:t>
-      </w:r>
-      <w:proofErr w:type="spellStart"/>
-      <w:r>
-        <w:t>std</w:t>
-      </w:r>
-      <w:proofErr w:type="spellEnd"/>
-      <w:r>
-        <w:t xml:space="preserve"> dev of 5 years…The hope would be that we fail to reject the null for these cases.</w:t>
-      </w:r>
-    </w:p>
-    <w:p>
-      <w:pPr>
-        <w:pStyle w:val="ListParagraph"/>
-        <w:numPr>
-          <w:ilvl w:val="1"/>
-          <w:numId w:val="1"/>
-        </w:numPr>
-      </w:pPr>
-      <w:r>
-        <w:t xml:space="preserve">Potential </w:t>
-      </w:r>
-      <w:r>
-        <w:t>attacks</w:t>
-      </w:r>
-    </w:p>
-    <w:p>
-      <w:pPr>
-        <w:pStyle w:val="ListParagraph"/>
-        <w:numPr>
-          <w:ilvl w:val="2"/>
-          <w:numId w:val="1"/>
-        </w:numPr>
-      </w:pPr>
-      <w:r>
-        <w:t>Outline potential pitfalls of the approach</w:t>
-      </w:r>
       <w:bookmarkStart w:id="0" w:name="_GoBack"/>
       <w:bookmarkEnd w:id="0"/>
+      <w:r>
+        <w:t>What are potential issues that could arise from these approaches?</w:t>
+      </w:r>
+    </w:p>
+    <w:p>
+      <w:pPr>
+        <w:pStyle w:val="ListParagraph"/>
+        <w:numPr>
+          <w:ilvl w:val="1"/>
+          <w:numId w:val="1"/>
+        </w:numPr>
+      </w:pPr>
+      <w:r>
+        <w:t>What issues did the writers identify?</w:t>
+      </w:r>
+    </w:p>
+    <w:p>
+      <w:pPr>
+        <w:pStyle w:val="ListParagraph"/>
+        <w:numPr>
+          <w:ilvl w:val="0"/>
+          <w:numId w:val="1"/>
+        </w:numPr>
+      </w:pPr>
+      <w:r>
+        <w:t xml:space="preserve">Detailing the </w:t>
+      </w:r>
+      <w:r>
+        <w:t>major</w:t>
+      </w:r>
+      <w:r>
+        <w:t xml:space="preserve"> Attack types</w:t>
+      </w:r>
+      <w:r>
+        <w:t xml:space="preserve"> and Disclosures</w:t>
+      </w:r>
+    </w:p>
+    <w:p>
+      <w:pPr>
+        <w:pStyle w:val="ListParagraph"/>
+        <w:numPr>
+          <w:ilvl w:val="1"/>
+          <w:numId w:val="1"/>
+        </w:numPr>
+      </w:pPr>
+      <w:r>
+        <w:t>Attack Types</w:t>
+      </w:r>
+    </w:p>
+    <w:p>
+      <w:pPr>
+        <w:pStyle w:val="ListParagraph"/>
+        <w:numPr>
+          <w:ilvl w:val="2"/>
+          <w:numId w:val="1"/>
+        </w:numPr>
+      </w:pPr>
+      <w:r>
+        <w:t>Public Data set matches to quasi-identifier – attacker uses public records databases to identify real identities.  Massachusetts governor/health records to voter is example</w:t>
+      </w:r>
+    </w:p>
+    <w:p>
+      <w:pPr>
+        <w:pStyle w:val="ListParagraph"/>
+        <w:numPr>
+          <w:ilvl w:val="2"/>
+          <w:numId w:val="1"/>
+        </w:numPr>
+      </w:pPr>
+      <w:r>
+        <w:t>Temporal/Subsequent Release attacks – publisher creates time based releases of information.  Subject becomes identifiable because of the information detailed in later releases allows correlation to other data sources</w:t>
+      </w:r>
+    </w:p>
+    <w:p>
+      <w:pPr>
+        <w:pStyle w:val="ListParagraph"/>
+        <w:numPr>
+          <w:ilvl w:val="2"/>
+          <w:numId w:val="1"/>
+        </w:numPr>
+      </w:pPr>
+      <w:r>
+        <w:t>Background Knowledge – attacker has domain knowledge to help mine from the data and can make inference.  Might be similar to a known plain text attack on cryptology – that the attacker knows some of the contents and can make inference more easily to content</w:t>
+      </w:r>
+    </w:p>
+    <w:p>
+      <w:pPr>
+        <w:pStyle w:val="ListParagraph"/>
+        <w:numPr>
+          <w:ilvl w:val="1"/>
+          <w:numId w:val="1"/>
+        </w:numPr>
+      </w:pPr>
+      <w:r>
+        <w:t>Disclosure Type</w:t>
+      </w:r>
+    </w:p>
+    <w:p>
+      <w:pPr>
+        <w:pStyle w:val="ListParagraph"/>
+        <w:numPr>
+          <w:ilvl w:val="2"/>
+          <w:numId w:val="1"/>
+        </w:numPr>
+      </w:pPr>
+      <w:r>
+        <w:t>Identity</w:t>
+      </w:r>
+    </w:p>
+    <w:p>
+      <w:pPr>
+        <w:pStyle w:val="ListParagraph"/>
+        <w:numPr>
+          <w:ilvl w:val="2"/>
+          <w:numId w:val="1"/>
+        </w:numPr>
+      </w:pPr>
+      <w:r>
+        <w:t>Attribute</w:t>
+      </w:r>
+    </w:p>
+    <w:p>
+      <w:pPr>
+        <w:pStyle w:val="ListParagraph"/>
+        <w:numPr>
+          <w:ilvl w:val="0"/>
+          <w:numId w:val="1"/>
+        </w:numPr>
+      </w:pPr>
+      <w:r>
+        <w:t>Our solution</w:t>
+      </w:r>
+    </w:p>
+    <w:p>
+      <w:pPr>
+        <w:pStyle w:val="ListParagraph"/>
+        <w:numPr>
+          <w:ilvl w:val="1"/>
+          <w:numId w:val="1"/>
+        </w:numPr>
+      </w:pPr>
+      <w:r>
+        <w:t>Cover both requirements:</w:t>
+      </w:r>
+    </w:p>
+    <w:p>
+      <w:pPr>
+        <w:pStyle w:val="ListParagraph"/>
+        <w:numPr>
+          <w:ilvl w:val="2"/>
+          <w:numId w:val="1"/>
+        </w:numPr>
+      </w:pPr>
+      <w:r>
+        <w:t>Policy</w:t>
+      </w:r>
+    </w:p>
+    <w:p>
+      <w:pPr>
+        <w:pStyle w:val="ListParagraph"/>
+        <w:numPr>
+          <w:ilvl w:val="2"/>
+          <w:numId w:val="1"/>
+        </w:numPr>
+      </w:pPr>
+      <w:r>
+        <w:t>Data</w:t>
+      </w:r>
+    </w:p>
+    <w:p>
+      <w:pPr>
+        <w:pStyle w:val="ListParagraph"/>
+        <w:numPr>
+          <w:ilvl w:val="1"/>
+          <w:numId w:val="1"/>
+        </w:numPr>
+      </w:pPr>
+      <w:r>
+        <w:t>Details and specifics of the model</w:t>
+      </w:r>
+    </w:p>
+    <w:p>
+      <w:pPr>
+        <w:pStyle w:val="ListParagraph"/>
+        <w:numPr>
+          <w:ilvl w:val="1"/>
+          <w:numId w:val="1"/>
+        </w:numPr>
+      </w:pPr>
+      <w:r>
+        <w:t>Test case implementation with data</w:t>
+      </w:r>
+    </w:p>
+    <w:p>
+      <w:pPr>
+        <w:pStyle w:val="ListParagraph"/>
+        <w:numPr>
+          <w:ilvl w:val="2"/>
+          <w:numId w:val="1"/>
+        </w:numPr>
+      </w:pPr>
+      <w:r>
+        <w:t>Define the data set we are using.  Several that have been used in the papers are Japanese credit scores and one related to health</w:t>
+      </w:r>
+    </w:p>
+    <w:p>
+      <w:pPr>
+        <w:pStyle w:val="ListParagraph"/>
+        <w:numPr>
+          <w:ilvl w:val="2"/>
+          <w:numId w:val="1"/>
+        </w:numPr>
+      </w:pPr>
+      <w:r>
+        <w:t>State assumptions</w:t>
+      </w:r>
+    </w:p>
+    <w:p>
+      <w:pPr>
+        <w:pStyle w:val="ListParagraph"/>
+        <w:numPr>
+          <w:ilvl w:val="3"/>
+          <w:numId w:val="1"/>
+        </w:numPr>
+      </w:pPr>
+      <w:r>
+        <w:t>Is this a one-time release or regular release?</w:t>
+      </w:r>
+    </w:p>
+    <w:p>
+      <w:pPr>
+        <w:pStyle w:val="ListParagraph"/>
+        <w:numPr>
+          <w:ilvl w:val="3"/>
+          <w:numId w:val="1"/>
+        </w:numPr>
+      </w:pPr>
+      <w:r>
+        <w:t>What public data exists?</w:t>
+      </w:r>
+    </w:p>
+    <w:p>
+      <w:pPr>
+        <w:pStyle w:val="ListParagraph"/>
+        <w:numPr>
+          <w:ilvl w:val="3"/>
+          <w:numId w:val="1"/>
+        </w:numPr>
+      </w:pPr>
+      <w:r>
+        <w:t>Is a human a primary subject, or a secondary subject of this information?</w:t>
+      </w:r>
+    </w:p>
+    <w:p>
+      <w:pPr>
+        <w:pStyle w:val="ListParagraph"/>
+        <w:numPr>
+          <w:ilvl w:val="2"/>
+          <w:numId w:val="1"/>
+        </w:numPr>
+      </w:pPr>
+      <w:r>
+        <w:t>One solution I had in mind was taking the identifiers of records and clustering based on those identifiers.  We Would then publish data with no identifier except for the cluster and run ANOVA and Tukey HSD to tell whether the groupings had statis</w:t>
+      </w:r>
+      <w:r>
+        <w:t xml:space="preserve">tically significant differences from the data grouped by actual identifier.  We would simply replace the identifier of the dataset with a cluster number and do no aggregation to the data.  We would then provide the </w:t>
+      </w:r>
+      <w:r>
+        <w:lastRenderedPageBreak/>
+        <w:t xml:space="preserve">characteristics of the clusters to the data users.  For instance, cluster one is female with an average age of 65 and </w:t>
+      </w:r>
+      <w:proofErr w:type="spellStart"/>
+      <w:r>
+        <w:t>std</w:t>
+      </w:r>
+      <w:proofErr w:type="spellEnd"/>
+      <w:r>
+        <w:t xml:space="preserve"> </w:t>
+      </w:r>
+      <w:proofErr w:type="spellStart"/>
+      <w:r>
+        <w:t>dev</w:t>
+      </w:r>
+      <w:proofErr w:type="spellEnd"/>
+      <w:r>
+        <w:t xml:space="preserve"> of 5 years…The hope would be that we fail to reject the null for these cases.</w:t>
+      </w:r>
+    </w:p>
+    <w:p>
+      <w:pPr>
+        <w:pStyle w:val="ListParagraph"/>
+        <w:numPr>
+          <w:ilvl w:val="1"/>
+          <w:numId w:val="1"/>
+        </w:numPr>
+      </w:pPr>
+      <w:r>
+        <w:t xml:space="preserve">Potential </w:t>
+      </w:r>
+      <w:r>
+        <w:t>attacks</w:t>
+      </w:r>
+    </w:p>
+    <w:p>
+      <w:pPr>
+        <w:pStyle w:val="ListParagraph"/>
+        <w:numPr>
+          <w:ilvl w:val="2"/>
+          <w:numId w:val="1"/>
+        </w:numPr>
+      </w:pPr>
+      <w:r>
+        <w:t>Outline potential pitfalls of the approach</w:t>
+      </w:r>
+    </w:p>
+    <w:p>
+      <w:pPr>
+        <w:pStyle w:val="ListParagraph"/>
+        <w:numPr>
+          <w:ilvl w:val="2"/>
+          <w:numId w:val="1"/>
+        </w:numPr>
+      </w:pPr>
+      <w:r>
+        <w:t>Does our solution work against the attack types shown in earlier section?</w:t>
+      </w:r>
     </w:p>
     <w:sectPr>
       <w:headerReference w:type="default" r:id="rId7"/>
@@ -244,7 +433,7 @@
 </file>
 
 <file path=word/endnotes.xml><?xml version="1.0" encoding="utf-8"?>
-<w:endnotes xmlns:wpc="http://schemas.microsoft.com/office/word/2010/wordprocessingCanvas" xmlns:cx="http://schemas.microsoft.com/office/drawing/2014/chartex" xmlns:cx1="http://schemas.microsoft.com/office/drawing/2015/9/8/chartex" xmlns:cx2="http://schemas.microsoft.com/office/drawing/2015/10/21/chartex" xmlns:cx3="http://schemas.microsoft.com/office/drawing/2016/5/9/chartex" xmlns:cx4="http://schemas.microsoft.com/office/drawing/2016/5/10/chartex" xmlns:cx5="http://schemas.microsoft.com/office/drawing/2016/5/11/chartex" xmlns:mc="http://schemas.openxmlformats.org/markup-compatibility/2006" xmlns:o="urn:schemas-microsoft-com:office:office" xmlns:r="http://schemas.openxmlformats.org/officeDocument/2006/relationships" xmlns:m="http://schemas.openxmlformats.org/officeDocument/2006/math" xmlns:v="urn:schemas-microsoft-com:vml" xmlns:wp14="http://schemas.microsoft.com/office/word/2010/wordprocessingDrawing" xmlns:wp="http://schemas.openxmlformats.org/drawingml/2006/wordprocessingDrawing" xmlns:w10="urn:schemas-microsoft-com:office:word" xmlns:w="http://schemas.openxmlformats.org/wordprocessingml/2006/main" xmlns:w14="http://schemas.microsoft.com/office/word/2010/wordml" xmlns:w15="http://schemas.microsoft.com/office/word/2012/wordml" xmlns:w16se="http://schemas.microsoft.com/office/word/2015/wordml/symex" xmlns:wpg="http://schemas.microsoft.com/office/word/2010/wordprocessingGroup" xmlns:wpi="http://schemas.microsoft.com/office/word/2010/wordprocessingInk" xmlns:wne="http://schemas.microsoft.com/office/word/2006/wordml" xmlns:wps="http://schemas.microsoft.com/office/word/2010/wordprocessingShape" mc:Ignorable="w14 w15 w16se wp14">
+<w:endnotes xmlns:wpc="http://schemas.microsoft.com/office/word/2010/wordprocessingCanvas" xmlns:mc="http://schemas.openxmlformats.org/markup-compatibility/2006" xmlns:o="urn:schemas-microsoft-com:office:office" xmlns:r="http://schemas.openxmlformats.org/officeDocument/2006/relationships" xmlns:m="http://schemas.openxmlformats.org/officeDocument/2006/math" xmlns:v="urn:schemas-microsoft-com:vml" xmlns:wp14="http://schemas.microsoft.com/office/word/2010/wordprocessingDrawing" xmlns:wp="http://schemas.openxmlformats.org/drawingml/2006/wordprocessingDrawing" xmlns:w10="urn:schemas-microsoft-com:office:word" xmlns:w="http://schemas.openxmlformats.org/wordprocessingml/2006/main" xmlns:w14="http://schemas.microsoft.com/office/word/2010/wordml" xmlns:w15="http://schemas.microsoft.com/office/word/2012/wordml" xmlns:wpg="http://schemas.microsoft.com/office/word/2010/wordprocessingGroup" xmlns:wpi="http://schemas.microsoft.com/office/word/2010/wordprocessingInk" xmlns:wne="http://schemas.microsoft.com/office/word/2006/wordml" xmlns:wps="http://schemas.microsoft.com/office/word/2010/wordprocessingShape" mc:Ignorable="w14 w15 wp14">
   <w:endnote w:type="separator" w:id="-1">
     <w:p>
       <w:pPr>
@@ -269,7 +458,7 @@
 </file>
 
 <file path=word/footnotes.xml><?xml version="1.0" encoding="utf-8"?>
-<w:footnotes xmlns:wpc="http://schemas.microsoft.com/office/word/2010/wordprocessingCanvas" xmlns:cx="http://schemas.microsoft.com/office/drawing/2014/chartex" xmlns:cx1="http://schemas.microsoft.com/office/drawing/2015/9/8/chartex" xmlns:cx2="http://schemas.microsoft.com/office/drawing/2015/10/21/chartex" xmlns:cx3="http://schemas.microsoft.com/office/drawing/2016/5/9/chartex" xmlns:cx4="http://schemas.microsoft.com/office/drawing/2016/5/10/chartex" xmlns:cx5="http://schemas.microsoft.com/office/drawing/2016/5/11/chartex" xmlns:mc="http://schemas.openxmlformats.org/markup-compatibility/2006" xmlns:o="urn:schemas-microsoft-com:office:office" xmlns:r="http://schemas.openxmlformats.org/officeDocument/2006/relationships" xmlns:m="http://schemas.openxmlformats.org/officeDocument/2006/math" xmlns:v="urn:schemas-microsoft-com:vml" xmlns:wp14="http://schemas.microsoft.com/office/word/2010/wordprocessingDrawing" xmlns:wp="http://schemas.openxmlformats.org/drawingml/2006/wordprocessingDrawing" xmlns:w10="urn:schemas-microsoft-com:office:word" xmlns:w="http://schemas.openxmlformats.org/wordprocessingml/2006/main" xmlns:w14="http://schemas.microsoft.com/office/word/2010/wordml" xmlns:w15="http://schemas.microsoft.com/office/word/2012/wordml" xmlns:w16se="http://schemas.microsoft.com/office/word/2015/wordml/symex" xmlns:wpg="http://schemas.microsoft.com/office/word/2010/wordprocessingGroup" xmlns:wpi="http://schemas.microsoft.com/office/word/2010/wordprocessingInk" xmlns:wne="http://schemas.microsoft.com/office/word/2006/wordml" xmlns:wps="http://schemas.microsoft.com/office/word/2010/wordprocessingShape" mc:Ignorable="w14 w15 w16se wp14">
+<w:footnotes xmlns:wpc="http://schemas.microsoft.com/office/word/2010/wordprocessingCanvas" xmlns:mc="http://schemas.openxmlformats.org/markup-compatibility/2006" xmlns:o="urn:schemas-microsoft-com:office:office" xmlns:r="http://schemas.openxmlformats.org/officeDocument/2006/relationships" xmlns:m="http://schemas.openxmlformats.org/officeDocument/2006/math" xmlns:v="urn:schemas-microsoft-com:vml" xmlns:wp14="http://schemas.microsoft.com/office/word/2010/wordprocessingDrawing" xmlns:wp="http://schemas.openxmlformats.org/drawingml/2006/wordprocessingDrawing" xmlns:w10="urn:schemas-microsoft-com:office:word" xmlns:w="http://schemas.openxmlformats.org/wordprocessingml/2006/main" xmlns:w14="http://schemas.microsoft.com/office/word/2010/wordml" xmlns:w15="http://schemas.microsoft.com/office/word/2012/wordml" xmlns:wpg="http://schemas.microsoft.com/office/word/2010/wordprocessingGroup" xmlns:wpi="http://schemas.microsoft.com/office/word/2010/wordprocessingInk" xmlns:wne="http://schemas.microsoft.com/office/word/2006/wordml" xmlns:wps="http://schemas.microsoft.com/office/word/2010/wordprocessingShape" mc:Ignorable="w14 w15 wp14">
   <w:footnote w:type="separator" w:id="-1">
     <w:p>
       <w:pPr>
@@ -294,7 +483,7 @@
 </file>
 
 <file path=word/header1.xml><?xml version="1.0" encoding="utf-8"?>
-<w:hdr xmlns:wpc="http://schemas.microsoft.com/office/word/2010/wordprocessingCanvas" xmlns:cx="http://schemas.microsoft.com/office/drawing/2014/chartex" xmlns:cx1="http://schemas.microsoft.com/office/drawing/2015/9/8/chartex" xmlns:cx2="http://schemas.microsoft.com/office/drawing/2015/10/21/chartex" xmlns:cx3="http://schemas.microsoft.com/office/drawing/2016/5/9/chartex" xmlns:cx4="http://schemas.microsoft.com/office/drawing/2016/5/10/chartex" xmlns:cx5="http://schemas.microsoft.com/office/drawing/2016/5/11/chartex" xmlns:mc="http://schemas.openxmlformats.org/markup-compatibility/2006" xmlns:o="urn:schemas-microsoft-com:office:office" xmlns:r="http://schemas.openxmlformats.org/officeDocument/2006/relationships" xmlns:m="http://schemas.openxmlformats.org/officeDocument/2006/math" xmlns:v="urn:schemas-microsoft-com:vml" xmlns:wp14="http://schemas.microsoft.com/office/word/2010/wordprocessingDrawing" xmlns:wp="http://schemas.openxmlformats.org/drawingml/2006/wordprocessingDrawing" xmlns:w10="urn:schemas-microsoft-com:office:word" xmlns:w="http://schemas.openxmlformats.org/wordprocessingml/2006/main" xmlns:w14="http://schemas.microsoft.com/office/word/2010/wordml" xmlns:w15="http://schemas.microsoft.com/office/word/2012/wordml" xmlns:w16se="http://schemas.microsoft.com/office/word/2015/wordml/symex" xmlns:wpg="http://schemas.microsoft.com/office/word/2010/wordprocessingGroup" xmlns:wpi="http://schemas.microsoft.com/office/word/2010/wordprocessingInk" xmlns:wne="http://schemas.microsoft.com/office/word/2006/wordml" xmlns:wps="http://schemas.microsoft.com/office/word/2010/wordprocessingShape" mc:Ignorable="w14 w15 w16se wp14">
+<w:hdr xmlns:wpc="http://schemas.microsoft.com/office/word/2010/wordprocessingCanvas" xmlns:mc="http://schemas.openxmlformats.org/markup-compatibility/2006" xmlns:o="urn:schemas-microsoft-com:office:office" xmlns:r="http://schemas.openxmlformats.org/officeDocument/2006/relationships" xmlns:m="http://schemas.openxmlformats.org/officeDocument/2006/math" xmlns:v="urn:schemas-microsoft-com:vml" xmlns:wp14="http://schemas.microsoft.com/office/word/2010/wordprocessingDrawing" xmlns:wp="http://schemas.openxmlformats.org/drawingml/2006/wordprocessingDrawing" xmlns:w10="urn:schemas-microsoft-com:office:word" xmlns:w="http://schemas.openxmlformats.org/wordprocessingml/2006/main" xmlns:w14="http://schemas.microsoft.com/office/word/2010/wordml" xmlns:w15="http://schemas.microsoft.com/office/word/2012/wordml" xmlns:wpg="http://schemas.microsoft.com/office/word/2010/wordprocessingGroup" xmlns:wpi="http://schemas.microsoft.com/office/word/2010/wordprocessingInk" xmlns:wne="http://schemas.microsoft.com/office/word/2006/wordml" xmlns:wps="http://schemas.microsoft.com/office/word/2010/wordprocessingShape" mc:Ignorable="w14 w15 wp14">
   <w:sdt>
     <w:sdtPr>
       <w:id w:val="968752352"/>
@@ -305,6 +494,7 @@
       <w:showingPlcHdr/>
       <w15:appearance w15:val="hidden"/>
     </w:sdtPr>
+    <w:sdtEndPr/>
     <w:sdtContent>
       <w:p>
         <w:pPr>
@@ -325,7 +515,7 @@
 </file>
 
 <file path=word/header2.xml><?xml version="1.0" encoding="utf-8"?>
-<w:hdr xmlns:wpc="http://schemas.microsoft.com/office/word/2010/wordprocessingCanvas" xmlns:cx="http://schemas.microsoft.com/office/drawing/2014/chartex" xmlns:cx1="http://schemas.microsoft.com/office/drawing/2015/9/8/chartex" xmlns:cx2="http://schemas.microsoft.com/office/drawing/2015/10/21/chartex" xmlns:cx3="http://schemas.microsoft.com/office/drawing/2016/5/9/chartex" xmlns:cx4="http://schemas.microsoft.com/office/drawing/2016/5/10/chartex" xmlns:cx5="http://schemas.microsoft.com/office/drawing/2016/5/11/chartex" xmlns:mc="http://schemas.openxmlformats.org/markup-compatibility/2006" xmlns:o="urn:schemas-microsoft-com:office:office" xmlns:r="http://schemas.openxmlformats.org/officeDocument/2006/relationships" xmlns:m="http://schemas.openxmlformats.org/officeDocument/2006/math" xmlns:v="urn:schemas-microsoft-com:vml" xmlns:wp14="http://schemas.microsoft.com/office/word/2010/wordprocessingDrawing" xmlns:wp="http://schemas.openxmlformats.org/drawingml/2006/wordprocessingDrawing" xmlns:w10="urn:schemas-microsoft-com:office:word" xmlns:w="http://schemas.openxmlformats.org/wordprocessingml/2006/main" xmlns:w14="http://schemas.microsoft.com/office/word/2010/wordml" xmlns:w15="http://schemas.microsoft.com/office/word/2012/wordml" xmlns:w16se="http://schemas.microsoft.com/office/word/2015/wordml/symex" xmlns:wpg="http://schemas.microsoft.com/office/word/2010/wordprocessingGroup" xmlns:wpi="http://schemas.microsoft.com/office/word/2010/wordprocessingInk" xmlns:wne="http://schemas.microsoft.com/office/word/2006/wordml" xmlns:wps="http://schemas.microsoft.com/office/word/2010/wordprocessingShape" mc:Ignorable="w14 w15 w16se wp14">
+<w:hdr xmlns:wpc="http://schemas.microsoft.com/office/word/2010/wordprocessingCanvas" xmlns:mc="http://schemas.openxmlformats.org/markup-compatibility/2006" xmlns:o="urn:schemas-microsoft-com:office:office" xmlns:r="http://schemas.openxmlformats.org/officeDocument/2006/relationships" xmlns:m="http://schemas.openxmlformats.org/officeDocument/2006/math" xmlns:v="urn:schemas-microsoft-com:vml" xmlns:wp14="http://schemas.microsoft.com/office/word/2010/wordprocessingDrawing" xmlns:wp="http://schemas.openxmlformats.org/drawingml/2006/wordprocessingDrawing" xmlns:w10="urn:schemas-microsoft-com:office:word" xmlns:w="http://schemas.openxmlformats.org/wordprocessingml/2006/main" xmlns:w14="http://schemas.microsoft.com/office/word/2010/wordml" xmlns:w15="http://schemas.microsoft.com/office/word/2012/wordml" xmlns:wpg="http://schemas.microsoft.com/office/word/2010/wordprocessingGroup" xmlns:wpi="http://schemas.microsoft.com/office/word/2010/wordprocessingInk" xmlns:wne="http://schemas.microsoft.com/office/word/2006/wordml" xmlns:wps="http://schemas.microsoft.com/office/word/2010/wordprocessingShape" mc:Ignorable="w14 w15 wp14">
   <w:p>
     <w:pPr>
       <w:pStyle w:val="Header"/>
@@ -405,7 +595,13 @@
       <w:jc w:val="right"/>
     </w:pPr>
     <w:r>
-      <w:t xml:space="preserve">Denis Murray, Alex </w:t>
+      <w:t>Den</w:t>
+    </w:r>
+    <w:r>
+      <w:t>n</w:t>
+    </w:r>
+    <w:r>
+      <w:t xml:space="preserve">is Murray, Alex </w:t>
     </w:r>
     <w:proofErr w:type="spellStart"/>
     <w:r>
@@ -417,7 +613,7 @@
 </file>
 
 <file path=word/numbering.xml><?xml version="1.0" encoding="utf-8"?>
-<w:numbering xmlns:wpc="http://schemas.microsoft.com/office/word/2010/wordprocessingCanvas" xmlns:cx="http://schemas.microsoft.com/office/drawing/2014/chartex" xmlns:cx1="http://schemas.microsoft.com/office/drawing/2015/9/8/chartex" xmlns:cx2="http://schemas.microsoft.com/office/drawing/2015/10/21/chartex" xmlns:cx3="http://schemas.microsoft.com/office/drawing/2016/5/9/chartex" xmlns:cx4="http://schemas.microsoft.com/office/drawing/2016/5/10/chartex" xmlns:cx5="http://schemas.microsoft.com/office/drawing/2016/5/11/chartex" xmlns:mc="http://schemas.openxmlformats.org/markup-compatibility/2006" xmlns:o="urn:schemas-microsoft-com:office:office" xmlns:r="http://schemas.openxmlformats.org/officeDocument/2006/relationships" xmlns:m="http://schemas.openxmlformats.org/officeDocument/2006/math" xmlns:v="urn:schemas-microsoft-com:vml" xmlns:wp14="http://schemas.microsoft.com/office/word/2010/wordprocessingDrawing" xmlns:wp="http://schemas.openxmlformats.org/drawingml/2006/wordprocessingDrawing" xmlns:w10="urn:schemas-microsoft-com:office:word" xmlns:w="http://schemas.openxmlformats.org/wordprocessingml/2006/main" xmlns:w14="http://schemas.microsoft.com/office/word/2010/wordml" xmlns:w15="http://schemas.microsoft.com/office/word/2012/wordml" xmlns:w16se="http://schemas.microsoft.com/office/word/2015/wordml/symex" xmlns:wpg="http://schemas.microsoft.com/office/word/2010/wordprocessingGroup" xmlns:wpi="http://schemas.microsoft.com/office/word/2010/wordprocessingInk" xmlns:wne="http://schemas.microsoft.com/office/word/2006/wordml" xmlns:wps="http://schemas.microsoft.com/office/word/2010/wordprocessingShape" mc:Ignorable="w14 w15 w16se wp14">
+<w:numbering xmlns:wpc="http://schemas.microsoft.com/office/word/2010/wordprocessingCanvas" xmlns:mc="http://schemas.openxmlformats.org/markup-compatibility/2006" xmlns:o="urn:schemas-microsoft-com:office:office" xmlns:r="http://schemas.openxmlformats.org/officeDocument/2006/relationships" xmlns:m="http://schemas.openxmlformats.org/officeDocument/2006/math" xmlns:v="urn:schemas-microsoft-com:vml" xmlns:wp14="http://schemas.microsoft.com/office/word/2010/wordprocessingDrawing" xmlns:wp="http://schemas.openxmlformats.org/drawingml/2006/wordprocessingDrawing" xmlns:w10="urn:schemas-microsoft-com:office:word" xmlns:w="http://schemas.openxmlformats.org/wordprocessingml/2006/main" xmlns:w14="http://schemas.microsoft.com/office/word/2010/wordml" xmlns:w15="http://schemas.microsoft.com/office/word/2012/wordml" xmlns:wpg="http://schemas.microsoft.com/office/word/2010/wordprocessingGroup" xmlns:wpi="http://schemas.microsoft.com/office/word/2010/wordprocessingInk" xmlns:wne="http://schemas.microsoft.com/office/word/2006/wordml" xmlns:wps="http://schemas.microsoft.com/office/word/2010/wordprocessingShape" mc:Ignorable="w14 w15 wp14">
   <w:abstractNum w:abstractNumId="0" w15:restartNumberingAfterBreak="0">
     <w:nsid w:val="290F5584"/>
     <w:multiLevelType w:val="hybridMultilevel"/>
@@ -452,7 +648,7 @@
         <w:ind w:left="2160" w:hanging="180"/>
       </w:pPr>
     </w:lvl>
-    <w:lvl w:ilvl="3" w:tplc="0409000F" w:tentative="1">
+    <w:lvl w:ilvl="3" w:tplc="0409000F">
       <w:start w:val="1"/>
       <w:numFmt w:val="decimal"/>
       <w:lvlText w:val="%4."/>
@@ -514,7 +710,7 @@
 </file>
 
 <file path=word/styles.xml><?xml version="1.0" encoding="utf-8"?>
-<w:styles xmlns:mc="http://schemas.openxmlformats.org/markup-compatibility/2006" xmlns:r="http://schemas.openxmlformats.org/officeDocument/2006/relationships" xmlns:w="http://schemas.openxmlformats.org/wordprocessingml/2006/main" xmlns:w14="http://schemas.microsoft.com/office/word/2010/wordml" xmlns:w15="http://schemas.microsoft.com/office/word/2012/wordml" xmlns:w16se="http://schemas.microsoft.com/office/word/2015/wordml/symex" mc:Ignorable="w14 w15 w16se">
+<w:styles xmlns:mc="http://schemas.openxmlformats.org/markup-compatibility/2006" xmlns:r="http://schemas.openxmlformats.org/officeDocument/2006/relationships" xmlns:w="http://schemas.openxmlformats.org/wordprocessingml/2006/main" xmlns:w14="http://schemas.microsoft.com/office/word/2010/wordml" xmlns:w15="http://schemas.microsoft.com/office/word/2012/wordml" mc:Ignorable="w14 w15">
   <w:docDefaults>
     <w:rPrDefault>
       <w:rPr>
@@ -530,7 +726,7 @@
       </w:pPr>
     </w:pPrDefault>
   </w:docDefaults>
-  <w:latentStyles w:defLockedState="0" w:defUIPriority="99" w:defSemiHidden="0" w:defUnhideWhenUsed="0" w:defQFormat="0" w:count="374">
+  <w:latentStyles w:defLockedState="0" w:defUIPriority="99" w:defSemiHidden="0" w:defUnhideWhenUsed="0" w:defQFormat="0" w:count="371">
     <w:lsdException w:name="Normal" w:uiPriority="0" w:qFormat="1"/>
     <w:lsdException w:name="heading 1" w:uiPriority="9" w:qFormat="1"/>
     <w:lsdException w:name="heading 2" w:semiHidden="1" w:uiPriority="9" w:unhideWhenUsed="1" w:qFormat="1"/>
@@ -902,9 +1098,6 @@
     <w:lsdException w:name="List Table 5 Dark Accent 6" w:uiPriority="50"/>
     <w:lsdException w:name="List Table 6 Colorful Accent 6" w:uiPriority="51"/>
     <w:lsdException w:name="List Table 7 Colorful Accent 6" w:uiPriority="52"/>
-    <w:lsdException w:name="Mention" w:semiHidden="1" w:unhideWhenUsed="1"/>
-    <w:lsdException w:name="Smart Hyperlink" w:semiHidden="1" w:unhideWhenUsed="1"/>
-    <w:lsdException w:name="Hashtag" w:semiHidden="1" w:unhideWhenUsed="1"/>
   </w:latentStyles>
   <w:style w:type="paragraph" w:default="1" w:styleId="Normal">
     <w:name w:val="Normal"/>
@@ -996,7 +1189,7 @@
 </file>
 
 <file path=word/glossary/document.xml><?xml version="1.0" encoding="utf-8"?>
-<w:glossaryDocument xmlns:wpc="http://schemas.microsoft.com/office/word/2010/wordprocessingCanvas" xmlns:cx="http://schemas.microsoft.com/office/drawing/2014/chartex" xmlns:cx1="http://schemas.microsoft.com/office/drawing/2015/9/8/chartex" xmlns:cx2="http://schemas.microsoft.com/office/drawing/2015/10/21/chartex" xmlns:cx3="http://schemas.microsoft.com/office/drawing/2016/5/9/chartex" xmlns:cx4="http://schemas.microsoft.com/office/drawing/2016/5/10/chartex" xmlns:cx5="http://schemas.microsoft.com/office/drawing/2016/5/11/chartex" xmlns:mc="http://schemas.openxmlformats.org/markup-compatibility/2006" xmlns:o="urn:schemas-microsoft-com:office:office" xmlns:r="http://schemas.openxmlformats.org/officeDocument/2006/relationships" xmlns:m="http://schemas.openxmlformats.org/officeDocument/2006/math" xmlns:v="urn:schemas-microsoft-com:vml" xmlns:wp14="http://schemas.microsoft.com/office/word/2010/wordprocessingDrawing" xmlns:wp="http://schemas.openxmlformats.org/drawingml/2006/wordprocessingDrawing" xmlns:w10="urn:schemas-microsoft-com:office:word" xmlns:w="http://schemas.openxmlformats.org/wordprocessingml/2006/main" xmlns:w14="http://schemas.microsoft.com/office/word/2010/wordml" xmlns:w15="http://schemas.microsoft.com/office/word/2012/wordml" xmlns:w16se="http://schemas.microsoft.com/office/word/2015/wordml/symex" xmlns:wpg="http://schemas.microsoft.com/office/word/2010/wordprocessingGroup" xmlns:wpi="http://schemas.microsoft.com/office/word/2010/wordprocessingInk" xmlns:wne="http://schemas.microsoft.com/office/word/2006/wordml" xmlns:wps="http://schemas.microsoft.com/office/word/2010/wordprocessingShape" mc:Ignorable="w14 w15 w16se wp14">
+<w:glossaryDocument xmlns:wpc="http://schemas.microsoft.com/office/word/2010/wordprocessingCanvas" xmlns:mc="http://schemas.openxmlformats.org/markup-compatibility/2006" xmlns:o="urn:schemas-microsoft-com:office:office" xmlns:r="http://schemas.openxmlformats.org/officeDocument/2006/relationships" xmlns:m="http://schemas.openxmlformats.org/officeDocument/2006/math" xmlns:v="urn:schemas-microsoft-com:vml" xmlns:wp14="http://schemas.microsoft.com/office/word/2010/wordprocessingDrawing" xmlns:wp="http://schemas.openxmlformats.org/drawingml/2006/wordprocessingDrawing" xmlns:w10="urn:schemas-microsoft-com:office:word" xmlns:w="http://schemas.openxmlformats.org/wordprocessingml/2006/main" xmlns:w14="http://schemas.microsoft.com/office/word/2010/wordml" xmlns:w15="http://schemas.microsoft.com/office/word/2012/wordml" xmlns:wpg="http://schemas.microsoft.com/office/word/2010/wordprocessingGroup" xmlns:wpi="http://schemas.microsoft.com/office/word/2010/wordprocessingInk" xmlns:wne="http://schemas.microsoft.com/office/word/2006/wordml" xmlns:wps="http://schemas.microsoft.com/office/word/2010/wordprocessingShape" mc:Ignorable="w14 w15 wp14">
   <w:docParts>
     <w:docPart>
       <w:docPartPr>
@@ -1029,33 +1222,33 @@
 </file>
 
 <file path=word/glossary/fontTable.xml><?xml version="1.0" encoding="utf-8"?>
-<w:fonts xmlns:mc="http://schemas.openxmlformats.org/markup-compatibility/2006" xmlns:r="http://schemas.openxmlformats.org/officeDocument/2006/relationships" xmlns:w="http://schemas.openxmlformats.org/wordprocessingml/2006/main" xmlns:w14="http://schemas.microsoft.com/office/word/2010/wordml" xmlns:w15="http://schemas.microsoft.com/office/word/2012/wordml" xmlns:w16se="http://schemas.microsoft.com/office/word/2015/wordml/symex" mc:Ignorable="w14 w15 w16se">
+<w:fonts xmlns:mc="http://schemas.openxmlformats.org/markup-compatibility/2006" xmlns:r="http://schemas.openxmlformats.org/officeDocument/2006/relationships" xmlns:w="http://schemas.openxmlformats.org/wordprocessingml/2006/main" xmlns:w14="http://schemas.microsoft.com/office/word/2010/wordml" xmlns:w15="http://schemas.microsoft.com/office/word/2012/wordml" mc:Ignorable="w14 w15">
   <w:font w:name="Times New Roman">
     <w:panose1 w:val="02020603050405020304"/>
     <w:charset w:val="00"/>
     <w:family w:val="roman"/>
     <w:pitch w:val="variable"/>
-    <w:sig w:usb0="E0002AFF" w:usb1="C0007843" w:usb2="00000009" w:usb3="00000000" w:csb0="000001FF" w:csb1="00000000"/>
+    <w:sig w:usb0="E0002AFF" w:usb1="C0007841" w:usb2="00000009" w:usb3="00000000" w:csb0="000001FF" w:csb1="00000000"/>
   </w:font>
   <w:font w:name="Calibri">
     <w:panose1 w:val="020F0502020204030204"/>
     <w:charset w:val="00"/>
     <w:family w:val="swiss"/>
     <w:pitch w:val="variable"/>
-    <w:sig w:usb0="E0002AFF" w:usb1="4000ACFF" w:usb2="00000001" w:usb3="00000000" w:csb0="000001FF" w:csb1="00000000"/>
+    <w:sig w:usb0="E10002FF" w:usb1="4000ACFF" w:usb2="00000009" w:usb3="00000000" w:csb0="0000019F" w:csb1="00000000"/>
   </w:font>
   <w:font w:name="Calibri Light">
     <w:panose1 w:val="020F0302020204030204"/>
     <w:charset w:val="00"/>
     <w:family w:val="swiss"/>
     <w:pitch w:val="variable"/>
-    <w:sig w:usb0="A0002AEF" w:usb1="4000207B" w:usb2="00000000" w:usb3="00000000" w:csb0="000001FF" w:csb1="00000000"/>
+    <w:sig w:usb0="A00002EF" w:usb1="4000207B" w:usb2="00000000" w:usb3="00000000" w:csb0="0000019F" w:csb1="00000000"/>
   </w:font>
 </w:fonts>
 </file>
 
 <file path=word/glossary/settings.xml><?xml version="1.0" encoding="utf-8"?>
-<w:settings xmlns:mc="http://schemas.openxmlformats.org/markup-compatibility/2006" xmlns:o="urn:schemas-microsoft-com:office:office" xmlns:r="http://schemas.openxmlformats.org/officeDocument/2006/relationships" xmlns:m="http://schemas.openxmlformats.org/officeDocument/2006/math" xmlns:v="urn:schemas-microsoft-com:vml" xmlns:w10="urn:schemas-microsoft-com:office:word" xmlns:w="http://schemas.openxmlformats.org/wordprocessingml/2006/main" xmlns:w14="http://schemas.microsoft.com/office/word/2010/wordml" xmlns:w15="http://schemas.microsoft.com/office/word/2012/wordml" xmlns:w16se="http://schemas.microsoft.com/office/word/2015/wordml/symex" xmlns:sl="http://schemas.openxmlformats.org/schemaLibrary/2006/main" mc:Ignorable="w14 w15 w16se">
+<w:settings xmlns:mc="http://schemas.openxmlformats.org/markup-compatibility/2006" xmlns:o="urn:schemas-microsoft-com:office:office" xmlns:r="http://schemas.openxmlformats.org/officeDocument/2006/relationships" xmlns:m="http://schemas.openxmlformats.org/officeDocument/2006/math" xmlns:v="urn:schemas-microsoft-com:vml" xmlns:w10="urn:schemas-microsoft-com:office:word" xmlns:w="http://schemas.openxmlformats.org/wordprocessingml/2006/main" xmlns:w14="http://schemas.microsoft.com/office/word/2010/wordml" xmlns:w15="http://schemas.microsoft.com/office/word/2012/wordml" xmlns:sl="http://schemas.openxmlformats.org/schemaLibrary/2006/main" mc:Ignorable="w14 w15">
   <w:view w:val="normal"/>
   <w:defaultTabStop w:val="720"/>
   <w:characterSpacingControl w:val="doNotCompress"/>
@@ -1069,8 +1262,10 @@
   </w:compat>
   <w:rsids>
     <w:rsidRoot w:val="006B49A6"/>
+    <w:rsid w:val="000C67DE"/>
     <w:rsid w:val="004E4C37"/>
     <w:rsid w:val="006B49A6"/>
+    <w:rsid w:val="00A677DF"/>
   </w:rsids>
   <m:mathPr>
     <m:mathFont m:val="Cambria Math"/>
@@ -1094,7 +1289,7 @@
 </file>
 
 <file path=word/glossary/styles.xml><?xml version="1.0" encoding="utf-8"?>
-<w:styles xmlns:mc="http://schemas.openxmlformats.org/markup-compatibility/2006" xmlns:r="http://schemas.openxmlformats.org/officeDocument/2006/relationships" xmlns:w="http://schemas.openxmlformats.org/wordprocessingml/2006/main" xmlns:w14="http://schemas.microsoft.com/office/word/2010/wordml" xmlns:w15="http://schemas.microsoft.com/office/word/2012/wordml" xmlns:w16se="http://schemas.microsoft.com/office/word/2015/wordml/symex" mc:Ignorable="w14 w15 w16se">
+<w:styles xmlns:mc="http://schemas.openxmlformats.org/markup-compatibility/2006" xmlns:r="http://schemas.openxmlformats.org/officeDocument/2006/relationships" xmlns:w="http://schemas.openxmlformats.org/wordprocessingml/2006/main" xmlns:w14="http://schemas.microsoft.com/office/word/2010/wordml" xmlns:w15="http://schemas.microsoft.com/office/word/2012/wordml" mc:Ignorable="w14 w15">
   <w:docDefaults>
     <w:rPrDefault>
       <w:rPr>
@@ -1110,7 +1305,7 @@
       </w:pPr>
     </w:pPrDefault>
   </w:docDefaults>
-  <w:latentStyles w:defLockedState="0" w:defUIPriority="99" w:defSemiHidden="0" w:defUnhideWhenUsed="0" w:defQFormat="0" w:count="374">
+  <w:latentStyles w:defLockedState="0" w:defUIPriority="99" w:defSemiHidden="0" w:defUnhideWhenUsed="0" w:defQFormat="0" w:count="371">
     <w:lsdException w:name="Normal" w:uiPriority="0" w:qFormat="1"/>
     <w:lsdException w:name="heading 1" w:uiPriority="9" w:qFormat="1"/>
     <w:lsdException w:name="heading 2" w:semiHidden="1" w:uiPriority="9" w:unhideWhenUsed="1" w:qFormat="1"/>
@@ -1482,9 +1677,6 @@
     <w:lsdException w:name="List Table 5 Dark Accent 6" w:uiPriority="50"/>
     <w:lsdException w:name="List Table 6 Colorful Accent 6" w:uiPriority="51"/>
     <w:lsdException w:name="List Table 7 Colorful Accent 6" w:uiPriority="52"/>
-    <w:lsdException w:name="Mention" w:semiHidden="1" w:unhideWhenUsed="1"/>
-    <w:lsdException w:name="Smart Hyperlink" w:semiHidden="1" w:unhideWhenUsed="1"/>
-    <w:lsdException w:name="Hashtag" w:semiHidden="1" w:unhideWhenUsed="1"/>
   </w:latentStyles>
   <w:style w:type="paragraph" w:default="1" w:styleId="Normal">
     <w:name w:val="Normal"/>
@@ -1525,7 +1717,7 @@
 </file>
 
 <file path=word/glossary/webSettings.xml><?xml version="1.0" encoding="utf-8"?>
-<w:webSettings xmlns:mc="http://schemas.openxmlformats.org/markup-compatibility/2006" xmlns:r="http://schemas.openxmlformats.org/officeDocument/2006/relationships" xmlns:w="http://schemas.openxmlformats.org/wordprocessingml/2006/main" xmlns:w14="http://schemas.microsoft.com/office/word/2010/wordml" xmlns:w15="http://schemas.microsoft.com/office/word/2012/wordml" xmlns:w16se="http://schemas.microsoft.com/office/word/2015/wordml/symex" mc:Ignorable="w14 w15 w16se">
+<w:webSettings xmlns:mc="http://schemas.openxmlformats.org/markup-compatibility/2006" xmlns:r="http://schemas.openxmlformats.org/officeDocument/2006/relationships" xmlns:w="http://schemas.openxmlformats.org/wordprocessingml/2006/main" xmlns:w14="http://schemas.microsoft.com/office/word/2010/wordml" xmlns:w15="http://schemas.microsoft.com/office/word/2012/wordml" mc:Ignorable="w14 w15">
   <w:optimizeForBrowser/>
   <w:allowPNG/>
 </w:webSettings>

</xml_diff>